<commit_message>
added multi task dcm code
</commit_message>
<xml_diff>
--- a/s1s2_singOut_practice_dcm_analysis_code/run_individual_differences_analysis.docx
+++ b/s1s2_singOut_practice_dcm_analysis_code/run_individual_differences_analysis.docx
@@ -240,7 +240,37 @@
         <w:rPr>
           <w:rStyle w:val="NormalTok"/>
         </w:rPr>
-        <w:t xml:space="preserve"> data, </w:t>
+        <w:t xml:space="preserve"> data[data</w:t>
+      </w:r>
+      <w:r>
+        <w:rPr>
+          <w:rStyle w:val="OperatorTok"/>
+        </w:rPr>
+        <w:t xml:space="preserve">$</w:t>
+      </w:r>
+      <w:r>
+        <w:rPr>
+          <w:rStyle w:val="NormalTok"/>
+        </w:rPr>
+        <w:t xml:space="preserve">grp </w:t>
+      </w:r>
+      <w:r>
+        <w:rPr>
+          <w:rStyle w:val="OperatorTok"/>
+        </w:rPr>
+        <w:t xml:space="preserve">==</w:t>
+      </w:r>
+      <w:r>
+        <w:rPr>
+          <w:rStyle w:val="StringTok"/>
+        </w:rPr>
+        <w:t xml:space="preserve"> "control"</w:t>
+      </w:r>
+      <w:r>
+        <w:rPr>
+          <w:rStyle w:val="NormalTok"/>
+        </w:rPr>
+        <w:t xml:space="preserve">,], </w:t>
       </w:r>
       <w:r>
         <w:rPr>
@@ -331,6 +361,33 @@
         </w:rPr>
         <w:t xml:space="preserve">## value with ties</w:t>
       </w:r>
+      <w:r>
+        <w:br w:type="textWrapping"/>
+      </w:r>
+      <w:r>
+        <w:rPr>
+          <w:rStyle w:val="VerbatimChar"/>
+        </w:rPr>
+        <w:t xml:space="preserve"/>
+      </w:r>
+      <w:r>
+        <w:br w:type="textWrapping"/>
+      </w:r>
+      <w:r>
+        <w:rPr>
+          <w:rStyle w:val="VerbatimChar"/>
+        </w:rPr>
+        <w:t xml:space="preserve">## Warning in cor.test.default(x, y, method = method): Cannot compute exact p-</w:t>
+      </w:r>
+      <w:r>
+        <w:br w:type="textWrapping"/>
+      </w:r>
+      <w:r>
+        <w:rPr>
+          <w:rStyle w:val="VerbatimChar"/>
+        </w:rPr>
+        <w:t xml:space="preserve">## value with ties</w:t>
+      </w:r>
     </w:p>
     <w:p>
       <w:pPr>
@@ -385,7 +442,7 @@
         <w:rPr>
           <w:rStyle w:val="VerbatimChar"/>
         </w:rPr>
-        <w:t xml:space="preserve">## S = 149000, p-value = 0.4637</w:t>
+        <w:t xml:space="preserve">## S = 16422, p-value = 0.4622</w:t>
       </w:r>
       <w:r>
         <w:br w:type="textWrapping"/>
@@ -412,16 +469,16 @@
         <w:rPr>
           <w:rStyle w:val="VerbatimChar"/>
         </w:rPr>
-        <w:t xml:space="preserve">##         rho </w:t>
-      </w:r>
-      <w:r>
-        <w:br w:type="textWrapping"/>
-      </w:r>
-      <w:r>
-        <w:rPr>
-          <w:rStyle w:val="VerbatimChar"/>
-        </w:rPr>
-        <w:t xml:space="preserve">## -0.07649764 </w:t>
+        <w:t xml:space="preserve">##       rho </w:t>
+      </w:r>
+      <w:r>
+        <w:br w:type="textWrapping"/>
+      </w:r>
+      <w:r>
+        <w:rPr>
+          <w:rStyle w:val="VerbatimChar"/>
+        </w:rPr>
+        <w:t xml:space="preserve">## 0.1086744 </w:t>
       </w:r>
       <w:r>
         <w:br w:type="textWrapping"/>
@@ -493,7 +550,7 @@
         <w:rPr>
           <w:rStyle w:val="VerbatimChar"/>
         </w:rPr>
-        <w:t xml:space="preserve">## S = 149060, p-value = 0.4613</w:t>
+        <w:t xml:space="preserve">## S = 16029, p-value = 0.3785</w:t>
       </w:r>
       <w:r>
         <w:br w:type="textWrapping"/>
@@ -520,16 +577,124 @@
         <w:rPr>
           <w:rStyle w:val="VerbatimChar"/>
         </w:rPr>
-        <w:t xml:space="preserve">##         rho </w:t>
-      </w:r>
-      <w:r>
-        <w:br w:type="textWrapping"/>
-      </w:r>
-      <w:r>
-        <w:rPr>
-          <w:rStyle w:val="VerbatimChar"/>
-        </w:rPr>
-        <w:t xml:space="preserve">## -0.07690696</w:t>
+        <w:t xml:space="preserve">##       rho </w:t>
+      </w:r>
+      <w:r>
+        <w:br w:type="textWrapping"/>
+      </w:r>
+      <w:r>
+        <w:rPr>
+          <w:rStyle w:val="VerbatimChar"/>
+        </w:rPr>
+        <w:t xml:space="preserve">## 0.1300005 </w:t>
+      </w:r>
+      <w:r>
+        <w:br w:type="textWrapping"/>
+      </w:r>
+      <w:r>
+        <w:rPr>
+          <w:rStyle w:val="VerbatimChar"/>
+        </w:rPr>
+        <w:t xml:space="preserve">## </w:t>
+      </w:r>
+      <w:r>
+        <w:br w:type="textWrapping"/>
+      </w:r>
+      <w:r>
+        <w:rPr>
+          <w:rStyle w:val="VerbatimChar"/>
+        </w:rPr>
+        <w:t xml:space="preserve">## </w:t>
+      </w:r>
+      <w:r>
+        <w:br w:type="textWrapping"/>
+      </w:r>
+      <w:r>
+        <w:rPr>
+          <w:rStyle w:val="VerbatimChar"/>
+        </w:rPr>
+        <w:t xml:space="preserve">## [[3]]</w:t>
+      </w:r>
+      <w:r>
+        <w:br w:type="textWrapping"/>
+      </w:r>
+      <w:r>
+        <w:rPr>
+          <w:rStyle w:val="VerbatimChar"/>
+        </w:rPr>
+        <w:t xml:space="preserve">## </w:t>
+      </w:r>
+      <w:r>
+        <w:br w:type="textWrapping"/>
+      </w:r>
+      <w:r>
+        <w:rPr>
+          <w:rStyle w:val="VerbatimChar"/>
+        </w:rPr>
+        <w:t xml:space="preserve">##  Spearman's rank correlation rho</w:t>
+      </w:r>
+      <w:r>
+        <w:br w:type="textWrapping"/>
+      </w:r>
+      <w:r>
+        <w:rPr>
+          <w:rStyle w:val="VerbatimChar"/>
+        </w:rPr>
+        <w:t xml:space="preserve">## </w:t>
+      </w:r>
+      <w:r>
+        <w:br w:type="textWrapping"/>
+      </w:r>
+      <w:r>
+        <w:rPr>
+          <w:rStyle w:val="VerbatimChar"/>
+        </w:rPr>
+        <w:t xml:space="preserve">## data:  x and y</w:t>
+      </w:r>
+      <w:r>
+        <w:br w:type="textWrapping"/>
+      </w:r>
+      <w:r>
+        <w:rPr>
+          <w:rStyle w:val="VerbatimChar"/>
+        </w:rPr>
+        <w:t xml:space="preserve">## S = 20600, p-value = 0.424</w:t>
+      </w:r>
+      <w:r>
+        <w:br w:type="textWrapping"/>
+      </w:r>
+      <w:r>
+        <w:rPr>
+          <w:rStyle w:val="VerbatimChar"/>
+        </w:rPr>
+        <w:t xml:space="preserve">## alternative hypothesis: true rho is not equal to 0</w:t>
+      </w:r>
+      <w:r>
+        <w:br w:type="textWrapping"/>
+      </w:r>
+      <w:r>
+        <w:rPr>
+          <w:rStyle w:val="VerbatimChar"/>
+        </w:rPr>
+        <w:t xml:space="preserve">## sample estimates:</w:t>
+      </w:r>
+      <w:r>
+        <w:br w:type="textWrapping"/>
+      </w:r>
+      <w:r>
+        <w:rPr>
+          <w:rStyle w:val="VerbatimChar"/>
+        </w:rPr>
+        <w:t xml:space="preserve">##        rho </w:t>
+      </w:r>
+      <w:r>
+        <w:br w:type="textWrapping"/>
+      </w:r>
+      <w:r>
+        <w:rPr>
+          <w:rStyle w:val="VerbatimChar"/>
+        </w:rPr>
+        <w:t xml:space="preserve">## -0.1181132</w:t>
       </w:r>
     </w:p>
     <w:p>
@@ -537,326 +702,7 @@
         <w:pStyle w:val="FirstParagraph"/>
       </w:pPr>
       <w:r>
-        <w:t xml:space="preserve">No statistically significant correlations are observed.</w:t>
-      </w:r>
-    </w:p>
-    <w:p>
-      <w:pPr>
-        <w:pStyle w:val="Heading3"/>
-      </w:pPr>
-      <w:bookmarkStart w:id="25" w:name="testing-group-differences-on-parameter-values-per-se"/>
-      <w:bookmarkEnd w:id="25"/>
-      <w:r>
-        <w:t xml:space="preserve">Testing group differences on parameter values per se</w:t>
-      </w:r>
-    </w:p>
-    <w:p>
-      <w:pPr>
-        <w:pStyle w:val="SourceCode"/>
-      </w:pPr>
-      <w:r>
-        <w:rPr>
-          <w:rStyle w:val="NormalTok"/>
-        </w:rPr>
-        <w:t xml:space="preserve">grps.mod =</w:t>
-      </w:r>
-      <w:r>
-        <w:rPr>
-          <w:rStyle w:val="StringTok"/>
-        </w:rPr>
-        <w:t xml:space="preserve"> </w:t>
-      </w:r>
-      <w:r>
-        <w:rPr>
-          <w:rStyle w:val="KeywordTok"/>
-        </w:rPr>
-        <w:t xml:space="preserve">lme</w:t>
-      </w:r>
-      <w:r>
-        <w:rPr>
-          <w:rStyle w:val="NormalTok"/>
-        </w:rPr>
-        <w:t xml:space="preserve">(b </w:t>
-      </w:r>
-      <w:r>
-        <w:rPr>
-          <w:rStyle w:val="OperatorTok"/>
-        </w:rPr>
-        <w:t xml:space="preserve">~</w:t>
-      </w:r>
-      <w:r>
-        <w:rPr>
-          <w:rStyle w:val="StringTok"/>
-        </w:rPr>
-        <w:t xml:space="preserve"> </w:t>
-      </w:r>
-      <w:r>
-        <w:rPr>
-          <w:rStyle w:val="NormalTok"/>
-        </w:rPr>
-        <w:t xml:space="preserve">con </w:t>
-      </w:r>
-      <w:r>
-        <w:rPr>
-          <w:rStyle w:val="OperatorTok"/>
-        </w:rPr>
-        <w:t xml:space="preserve">+</w:t>
-      </w:r>
-      <w:r>
-        <w:rPr>
-          <w:rStyle w:val="StringTok"/>
-        </w:rPr>
-        <w:t xml:space="preserve"> </w:t>
-      </w:r>
-      <w:r>
-        <w:rPr>
-          <w:rStyle w:val="NormalTok"/>
-        </w:rPr>
-        <w:t xml:space="preserve">grp </w:t>
-      </w:r>
-      <w:r>
-        <w:rPr>
-          <w:rStyle w:val="OperatorTok"/>
-        </w:rPr>
-        <w:t xml:space="preserve">+</w:t>
-      </w:r>
-      <w:r>
-        <w:rPr>
-          <w:rStyle w:val="StringTok"/>
-        </w:rPr>
-        <w:t xml:space="preserve"> </w:t>
-      </w:r>
-      <w:r>
-        <w:rPr>
-          <w:rStyle w:val="NormalTok"/>
-        </w:rPr>
-        <w:t xml:space="preserve">con</w:t>
-      </w:r>
-      <w:r>
-        <w:rPr>
-          <w:rStyle w:val="OperatorTok"/>
-        </w:rPr>
-        <w:t xml:space="preserve">*</w:t>
-      </w:r>
-      <w:r>
-        <w:rPr>
-          <w:rStyle w:val="NormalTok"/>
-        </w:rPr>
-        <w:t xml:space="preserve">grp, </w:t>
-      </w:r>
-      <w:r>
-        <w:rPr>
-          <w:rStyle w:val="DataTypeTok"/>
-        </w:rPr>
-        <w:t xml:space="preserve">random =</w:t>
-      </w:r>
-      <w:r>
-        <w:rPr>
-          <w:rStyle w:val="NormalTok"/>
-        </w:rPr>
-        <w:t xml:space="preserve"> </w:t>
-      </w:r>
-      <w:r>
-        <w:rPr>
-          <w:rStyle w:val="OperatorTok"/>
-        </w:rPr>
-        <w:t xml:space="preserve">~</w:t>
-      </w:r>
-      <w:r>
-        <w:rPr>
-          <w:rStyle w:val="DecValTok"/>
-        </w:rPr>
-        <w:t xml:space="preserve">1</w:t>
-      </w:r>
-      <w:r>
-        <w:rPr>
-          <w:rStyle w:val="OperatorTok"/>
-        </w:rPr>
-        <w:t xml:space="preserve">|</w:t>
-      </w:r>
-      <w:r>
-        <w:rPr>
-          <w:rStyle w:val="NormalTok"/>
-        </w:rPr>
-        <w:t xml:space="preserve">sub, </w:t>
-      </w:r>
-      <w:r>
-        <w:br w:type="textWrapping"/>
-      </w:r>
-      <w:r>
-        <w:rPr>
-          <w:rStyle w:val="NormalTok"/>
-        </w:rPr>
-        <w:t xml:space="preserve">               </w:t>
-      </w:r>
-      <w:r>
-        <w:rPr>
-          <w:rStyle w:val="DataTypeTok"/>
-        </w:rPr>
-        <w:t xml:space="preserve">data   =</w:t>
-      </w:r>
-      <w:r>
-        <w:rPr>
-          <w:rStyle w:val="NormalTok"/>
-        </w:rPr>
-        <w:t xml:space="preserve"> data,</w:t>
-      </w:r>
-      <w:r>
-        <w:br w:type="textWrapping"/>
-      </w:r>
-      <w:r>
-        <w:rPr>
-          <w:rStyle w:val="NormalTok"/>
-        </w:rPr>
-        <w:t xml:space="preserve">               </w:t>
-      </w:r>
-      <w:r>
-        <w:rPr>
-          <w:rStyle w:val="DataTypeTok"/>
-        </w:rPr>
-        <w:t xml:space="preserve">method =</w:t>
-      </w:r>
-      <w:r>
-        <w:rPr>
-          <w:rStyle w:val="NormalTok"/>
-        </w:rPr>
-        <w:t xml:space="preserve"> </w:t>
-      </w:r>
-      <w:r>
-        <w:rPr>
-          <w:rStyle w:val="StringTok"/>
-        </w:rPr>
-        <w:t xml:space="preserve">"REML"</w:t>
-      </w:r>
-      <w:r>
-        <w:rPr>
-          <w:rStyle w:val="NormalTok"/>
-        </w:rPr>
-        <w:t xml:space="preserve">)</w:t>
-      </w:r>
-      <w:r>
-        <w:br w:type="textWrapping"/>
-      </w:r>
-      <w:r>
-        <w:rPr>
-          <w:rStyle w:val="KeywordTok"/>
-        </w:rPr>
-        <w:t xml:space="preserve">Anova</w:t>
-      </w:r>
-      <w:r>
-        <w:rPr>
-          <w:rStyle w:val="NormalTok"/>
-        </w:rPr>
-        <w:t xml:space="preserve">(grps.mod, </w:t>
-      </w:r>
-      <w:r>
-        <w:rPr>
-          <w:rStyle w:val="DataTypeTok"/>
-        </w:rPr>
-        <w:t xml:space="preserve">type=</w:t>
-      </w:r>
-      <w:r>
-        <w:rPr>
-          <w:rStyle w:val="StringTok"/>
-        </w:rPr>
-        <w:t xml:space="preserve">"II"</w:t>
-      </w:r>
-      <w:r>
-        <w:rPr>
-          <w:rStyle w:val="NormalTok"/>
-        </w:rPr>
-        <w:t xml:space="preserve">)</w:t>
-      </w:r>
-    </w:p>
-    <w:p>
-      <w:pPr>
-        <w:pStyle w:val="SourceCode"/>
-      </w:pPr>
-      <w:r>
-        <w:rPr>
-          <w:rStyle w:val="VerbatimChar"/>
-        </w:rPr>
-        <w:t xml:space="preserve">## Analysis of Deviance Table (Type II tests)</w:t>
-      </w:r>
-      <w:r>
-        <w:br w:type="textWrapping"/>
-      </w:r>
-      <w:r>
-        <w:rPr>
-          <w:rStyle w:val="VerbatimChar"/>
-        </w:rPr>
-        <w:t xml:space="preserve">## </w:t>
-      </w:r>
-      <w:r>
-        <w:br w:type="textWrapping"/>
-      </w:r>
-      <w:r>
-        <w:rPr>
-          <w:rStyle w:val="VerbatimChar"/>
-        </w:rPr>
-        <w:t xml:space="preserve">## Response: b</w:t>
-      </w:r>
-      <w:r>
-        <w:br w:type="textWrapping"/>
-      </w:r>
-      <w:r>
-        <w:rPr>
-          <w:rStyle w:val="VerbatimChar"/>
-        </w:rPr>
-        <w:t xml:space="preserve">##          Chisq Df Pr(&gt;Chisq)  </w:t>
-      </w:r>
-      <w:r>
-        <w:br w:type="textWrapping"/>
-      </w:r>
-      <w:r>
-        <w:rPr>
-          <w:rStyle w:val="VerbatimChar"/>
-        </w:rPr>
-        <w:t xml:space="preserve">## con     5.5835  1    0.01813 *</w:t>
-      </w:r>
-      <w:r>
-        <w:br w:type="textWrapping"/>
-      </w:r>
-      <w:r>
-        <w:rPr>
-          <w:rStyle w:val="VerbatimChar"/>
-        </w:rPr>
-        <w:t xml:space="preserve">## grp     2.9453  1    0.08613 .</w:t>
-      </w:r>
-      <w:r>
-        <w:br w:type="textWrapping"/>
-      </w:r>
-      <w:r>
-        <w:rPr>
-          <w:rStyle w:val="VerbatimChar"/>
-        </w:rPr>
-        <w:t xml:space="preserve">## con:grp 0.2044  1    0.65119  </w:t>
-      </w:r>
-      <w:r>
-        <w:br w:type="textWrapping"/>
-      </w:r>
-      <w:r>
-        <w:rPr>
-          <w:rStyle w:val="VerbatimChar"/>
-        </w:rPr>
-        <w:t xml:space="preserve">## ---</w:t>
-      </w:r>
-      <w:r>
-        <w:br w:type="textWrapping"/>
-      </w:r>
-      <w:r>
-        <w:rPr>
-          <w:rStyle w:val="VerbatimChar"/>
-        </w:rPr>
-        <w:t xml:space="preserve">## Signif. codes:  0 '***' 0.001 '**' 0.01 '*' 0.05 '.' 0.1 ' ' 1</w:t>
-      </w:r>
-    </w:p>
-    <w:p>
-      <w:pPr>
-        <w:pStyle w:val="FirstParagraph"/>
-      </w:pPr>
-      <w:r>
-        <w:t xml:space="preserve">There is a main effect of parameter (using type II SS as no statistical interaction).</w:t>
+        <w:t xml:space="preserve">No correlations are statistically significant in the training grp, nor the control grp</w:t>
       </w:r>
     </w:p>
     <w:p>
@@ -904,7 +750,7 @@
                     </pic:cNvPicPr>
                   </pic:nvPicPr>
                   <pic:blipFill>
-                    <a:blip r:embed="rId26"/>
+                    <a:blip r:embed="rId25"/>
                     <a:stretch>
                       <a:fillRect/>
                     </a:stretch>
@@ -1039,7 +885,7 @@
     </w:lvl>
   </w:abstractNum>
   <w:abstractNum w:abstractNumId="990">
-    <w:nsid w:val="ccec97ef"/>
+    <w:nsid w:val="d60f5eb1"/>
     <w:multiLevelType w:val="multilevel"/>
     <w:lvl w:ilvl="0">
       <w:numFmt w:val="bullet"/>
@@ -1120,7 +966,7 @@
     </w:lvl>
   </w:abstractNum>
   <w:abstractNum w:abstractNumId="99411">
-    <w:nsid w:val="fb2c0c3e"/>
+    <w:nsid w:val="792a4783"/>
     <w:multiLevelType w:val="multilevel"/>
     <w:lvl w:ilvl="0">
       <w:start w:val="1"/>

</xml_diff>